<commit_message>
fix subset in formula for 4c
</commit_message>
<xml_diff>
--- a/indicators/2-1-2.docx
+++ b/indicators/2-1-2.docx
@@ -2647,7 +2647,15 @@
               <w:pStyle w:val="MText"/>
             </w:pPr>
             <w:r>
-              <w:t>Two versions of the FIES-SM are available for use in surveys of individuals or households respectively, and the difference stands in whether respondents are asked to report only on their individual experiences, or also on that of other member of the household.</w:t>
+              <w:t xml:space="preserve">Two versions of the FIES-SM are available for use in surveys of individuals or households respectively, and the difference stands in whether respondents are asked to report only on their individual experiences, or also on that of </w:t>
+            </w:r>
+            <w:proofErr w:type="gramStart"/>
+            <w:r>
+              <w:t>other</w:t>
+            </w:r>
+            <w:proofErr w:type="gramEnd"/>
+            <w:r>
+              <w:t xml:space="preserve"> member of the household.</w:t>
             </w:r>
           </w:p>
           <w:p>
@@ -3434,92 +3442,40 @@
                 <w:sz w:val="21"/>
                 <w:szCs w:val="21"/>
               </w:rPr>
-              <w:t xml:space="preserve">The FIES-SM can be included in virtually any telephone-based or personal interview based survey of the population, though face to face interview is preferred. </w:t>
-            </w:r>
-          </w:p>
-          <w:p>
-            <w:pPr>
-              <w:pStyle w:val="BodyText"/>
-              <w:ind w:left="0"/>
+              <w:t xml:space="preserve">The FIES-SM can be included in virtually any telephone-based or personal </w:t>
+            </w:r>
+            <w:proofErr w:type="gramStart"/>
+            <w:r>
               <w:rPr>
                 <w:rFonts w:asciiTheme="minorHAnsi" w:eastAsia="Times New Roman" w:hAnsiTheme="minorHAnsi" w:cs="Times New Roman"/>
                 <w:color w:val="4A4A4A"/>
                 <w:sz w:val="21"/>
                 <w:szCs w:val="21"/>
               </w:rPr>
-            </w:pPr>
-          </w:p>
-          <w:p>
-            <w:pPr>
-              <w:pStyle w:val="BodyText"/>
-              <w:ind w:left="0"/>
+              <w:t>interview based</w:t>
+            </w:r>
+            <w:proofErr w:type="gramEnd"/>
+            <w:r>
               <w:rPr>
                 <w:rFonts w:asciiTheme="minorHAnsi" w:eastAsia="Times New Roman" w:hAnsiTheme="minorHAnsi" w:cs="Times New Roman"/>
                 <w:color w:val="4A4A4A"/>
                 <w:sz w:val="21"/>
                 <w:szCs w:val="21"/>
               </w:rPr>
-            </w:pPr>
-            <w:r>
+              <w:t xml:space="preserve"> survey of the population, though face to face interview is preferred. </w:t>
+            </w:r>
+          </w:p>
+          <w:p>
+            <w:pPr>
+              <w:pStyle w:val="BodyText"/>
+              <w:ind w:left="0"/>
               <w:rPr>
                 <w:rFonts w:asciiTheme="minorHAnsi" w:eastAsia="Times New Roman" w:hAnsiTheme="minorHAnsi" w:cs="Times New Roman"/>
                 <w:color w:val="4A4A4A"/>
                 <w:sz w:val="21"/>
                 <w:szCs w:val="21"/>
               </w:rPr>
-              <w:t>Since 2014, the individual referenced FIES-SM is applied to nationally representative samples of the population aged 15 or more in all countries covered by the Gallup World Poll (more than 140 countries every year, covering 90% of the world population). In most countries samples include about 1000 individuals (with larger samples of 3000 individuals in India and 5000 in mainland China).</w:t>
-            </w:r>
-          </w:p>
-          <w:p>
-            <w:pPr>
-              <w:pStyle w:val="BodyText"/>
-            </w:pPr>
-          </w:p>
-          <w:p>
-            <w:pPr>
-              <w:pStyle w:val="MText"/>
-            </w:pPr>
-            <w:r>
-              <w:t xml:space="preserve">Other national surveys exist that already collect FIES compatible data. </w:t>
-            </w:r>
-          </w:p>
-          <w:p>
-            <w:pPr>
-              <w:pStyle w:val="MText"/>
-            </w:pPr>
-          </w:p>
-          <w:p>
-            <w:pPr>
-              <w:pStyle w:val="MText"/>
-            </w:pPr>
-            <w:r>
-              <w:t xml:space="preserve">In Burkina Faso, the FIES was included in the 2014 round of </w:t>
-            </w:r>
-            <w:r>
-              <w:t>ENQUETE MULTISECTORIELLE CONTINUE (EMC-BF)</w:t>
-            </w:r>
-            <w:r>
-              <w:t>.</w:t>
-            </w:r>
-          </w:p>
-          <w:p>
-            <w:pPr>
-              <w:pStyle w:val="MText"/>
-            </w:pPr>
-          </w:p>
-          <w:p>
-            <w:pPr>
-              <w:pStyle w:val="MText"/>
-            </w:pPr>
-            <w:r>
-              <w:t xml:space="preserve">In Cabo Verde, the FIES was included in the 2018 round of </w:t>
-            </w:r>
-            <w:r>
-              <w:t>INQUÉRITO NACIONAL DE VULNERABILIDADE ALIME</w:t>
-            </w:r>
-            <w:r>
-              <w:t>NTAR E NUTRICIONAL DAS FAMÍLIAS.</w:t>
-            </w:r>
+            </w:pPr>
           </w:p>
           <w:p>
             <w:pPr>
@@ -3532,322 +3488,414 @@
                 <w:szCs w:val="21"/>
               </w:rPr>
             </w:pPr>
-          </w:p>
-          <w:p>
-            <w:pPr>
-              <w:pStyle w:val="MText"/>
-            </w:pPr>
-            <w:r>
-              <w:t xml:space="preserve">In Canada, </w:t>
-            </w:r>
-            <w:r>
-              <w:t>Canadian Health Food Security Scale</w:t>
-            </w:r>
-            <w:r>
-              <w:t xml:space="preserve"> was included by</w:t>
-            </w:r>
-            <w:r>
-              <w:t xml:space="preserve"> Statistics Canada</w:t>
-            </w:r>
-            <w:r>
-              <w:t xml:space="preserve"> in the 2015 round of </w:t>
-            </w:r>
-            <w:r>
-              <w:t>Canadian Community Health Survey (CCHS)</w:t>
-            </w:r>
-            <w:r>
-              <w:t>.</w:t>
-            </w:r>
-          </w:p>
-          <w:p>
-            <w:pPr>
-              <w:pStyle w:val="MText"/>
-            </w:pPr>
-          </w:p>
-          <w:p>
-            <w:pPr>
-              <w:pStyle w:val="MText"/>
-            </w:pPr>
-            <w:r>
-              <w:t xml:space="preserve">In Chile, FIES was included in the 2017 round of </w:t>
-            </w:r>
-            <w:proofErr w:type="spellStart"/>
-            <w:r>
-              <w:t>Encuesta</w:t>
-            </w:r>
-            <w:proofErr w:type="spellEnd"/>
-            <w:r>
-              <w:t xml:space="preserve"> de </w:t>
-            </w:r>
-            <w:proofErr w:type="spellStart"/>
-            <w:r>
-              <w:t>Caracterización</w:t>
-            </w:r>
-            <w:proofErr w:type="spellEnd"/>
-            <w:r>
-              <w:t xml:space="preserve"> </w:t>
-            </w:r>
-            <w:proofErr w:type="spellStart"/>
-            <w:r>
-              <w:t>Socioeconómica</w:t>
-            </w:r>
-            <w:proofErr w:type="spellEnd"/>
-            <w:r>
-              <w:t xml:space="preserve"> Nacional (Casen)</w:t>
-            </w:r>
-            <w:r>
-              <w:t>.</w:t>
-            </w:r>
-          </w:p>
-          <w:p>
-            <w:pPr>
-              <w:pStyle w:val="MText"/>
-            </w:pPr>
-          </w:p>
-          <w:p>
-            <w:pPr>
-              <w:pStyle w:val="MText"/>
-            </w:pPr>
-            <w:r>
-              <w:t xml:space="preserve">In Ecuador, FIES was included in the 2016 round of the </w:t>
-            </w:r>
-            <w:r>
-              <w:t xml:space="preserve">GESTIÓN DE ESTADÍSTICAS PERMANENTES A HOGARES </w:t>
-            </w:r>
-            <w:r>
-              <w:t>(</w:t>
-            </w:r>
-            <w:r>
-              <w:t>GEPH-ENEMDU</w:t>
-            </w:r>
-            <w:r>
-              <w:t>).</w:t>
-            </w:r>
-          </w:p>
-          <w:p>
-            <w:pPr>
-              <w:pStyle w:val="MText"/>
-            </w:pPr>
-          </w:p>
-          <w:p>
-            <w:pPr>
-              <w:pStyle w:val="MText"/>
-            </w:pPr>
-            <w:r>
-              <w:t xml:space="preserve">In Ghana, the FIES was included in the 2016-17 round of </w:t>
-            </w:r>
-            <w:r>
-              <w:t>Living Standards Survey</w:t>
-            </w:r>
-            <w:r>
-              <w:t>.</w:t>
-            </w:r>
-          </w:p>
-          <w:p>
-            <w:pPr>
-              <w:pStyle w:val="MText"/>
-            </w:pPr>
-          </w:p>
-          <w:p>
-            <w:pPr>
-              <w:pStyle w:val="MText"/>
-            </w:pPr>
-            <w:r>
-              <w:t xml:space="preserve">In Indonesia, FIES is regularly collected every year since 2017 through </w:t>
-            </w:r>
-            <w:r>
-              <w:t>National Socio-Economic Survey</w:t>
-            </w:r>
-            <w:r>
-              <w:t xml:space="preserve"> (SUSENAS).</w:t>
-            </w:r>
-          </w:p>
-          <w:p>
-            <w:pPr>
-              <w:pStyle w:val="MText"/>
-            </w:pPr>
-          </w:p>
-          <w:p>
-            <w:pPr>
-              <w:pStyle w:val="MText"/>
-            </w:pPr>
-            <w:r>
-              <w:t xml:space="preserve">In Israel, </w:t>
-            </w:r>
-            <w:r>
-              <w:t xml:space="preserve">HFSSM </w:t>
-            </w:r>
-            <w:r>
-              <w:t xml:space="preserve">was collected in the 2016 round of the </w:t>
-            </w:r>
-            <w:r>
-              <w:t>Food Security Survey</w:t>
-            </w:r>
-            <w:r>
-              <w:t>.</w:t>
-            </w:r>
-          </w:p>
-          <w:p>
-            <w:pPr>
-              <w:pStyle w:val="BodyText"/>
-              <w:ind w:left="0"/>
+            <w:r>
               <w:rPr>
                 <w:rFonts w:asciiTheme="minorHAnsi" w:eastAsia="Times New Roman" w:hAnsiTheme="minorHAnsi" w:cs="Times New Roman"/>
                 <w:color w:val="4A4A4A"/>
                 <w:sz w:val="21"/>
                 <w:szCs w:val="21"/>
               </w:rPr>
-            </w:pPr>
-          </w:p>
-          <w:p>
-            <w:pPr>
-              <w:pStyle w:val="MText"/>
-            </w:pPr>
-            <w:r>
-              <w:t xml:space="preserve">In Kenya, the FIES was included in the 2015-16 round of </w:t>
-            </w:r>
-            <w:r>
-              <w:t>Integrated Household Budget</w:t>
-            </w:r>
-            <w:r>
-              <w:t>.</w:t>
-            </w:r>
-          </w:p>
-          <w:p>
-            <w:pPr>
-              <w:pStyle w:val="MText"/>
-            </w:pPr>
-          </w:p>
-          <w:p>
-            <w:pPr>
-              <w:pStyle w:val="MText"/>
-            </w:pPr>
-            <w:r>
-              <w:t xml:space="preserve">In Malawi, the FIES was included in the 2016-17 round of </w:t>
-            </w:r>
-            <w:r>
-              <w:t>FOURTH INTEGRATED HOUSEHOLD SURVEY</w:t>
-            </w:r>
-            <w:r>
-              <w:t>.</w:t>
-            </w:r>
-          </w:p>
-          <w:p>
-            <w:pPr>
-              <w:pStyle w:val="MText"/>
-            </w:pPr>
-          </w:p>
-          <w:p>
-            <w:pPr>
-              <w:pStyle w:val="MText"/>
-            </w:pPr>
-            <w:r>
-              <w:t xml:space="preserve">In Nigeria, the FIES was included in the 2015 round of </w:t>
-            </w:r>
-            <w:r>
-              <w:t>GENERAL HOUSEHOLD SURVEY-PANEL</w:t>
-            </w:r>
-            <w:r>
-              <w:t>.</w:t>
-            </w:r>
-          </w:p>
-          <w:p>
-            <w:pPr>
-              <w:pStyle w:val="MText"/>
-            </w:pPr>
-          </w:p>
-          <w:p>
-            <w:pPr>
-              <w:pStyle w:val="MText"/>
-            </w:pPr>
-            <w:r>
-              <w:t xml:space="preserve">In Palestine, FIES was included in the 2018 round of the </w:t>
-            </w:r>
-            <w:r>
-              <w:t>Socio-economic Monitoring of the Palestinian Households’ Survey</w:t>
-            </w:r>
-            <w:r>
-              <w:t>.</w:t>
-            </w:r>
-          </w:p>
-          <w:p>
-            <w:pPr>
-              <w:pStyle w:val="MText"/>
-            </w:pPr>
-          </w:p>
-          <w:p>
-            <w:pPr>
-              <w:pStyle w:val="MText"/>
-            </w:pPr>
-            <w:r>
-              <w:t xml:space="preserve">In the Republic of Korea, the Korean translation of the </w:t>
-            </w:r>
-            <w:r>
-              <w:t>HFSSM</w:t>
-            </w:r>
-            <w:r>
-              <w:t xml:space="preserve"> was included in the 2014 and 2015 rounds of the </w:t>
-            </w:r>
-            <w:r>
-              <w:t>Korea National Health and Nutrition Examination Survey (KNHANES)</w:t>
-            </w:r>
-            <w:r>
-              <w:t>.</w:t>
-            </w:r>
-          </w:p>
-          <w:p>
-            <w:pPr>
-              <w:pStyle w:val="MText"/>
-            </w:pPr>
-          </w:p>
-          <w:p>
-            <w:pPr>
-              <w:pStyle w:val="MText"/>
-              <w:rPr>
-                <w:lang w:val="en-US"/>
-              </w:rPr>
-            </w:pPr>
-            <w:r>
-              <w:rPr>
-                <w:lang w:val="en-US"/>
-              </w:rPr>
-              <w:t xml:space="preserve">In the Russian Federation, FIES was collected in the </w:t>
-            </w:r>
-            <w:r>
-              <w:rPr>
-                <w:lang w:val="en-US"/>
-              </w:rPr>
-              <w:t xml:space="preserve">2018 </w:t>
-            </w:r>
-            <w:r>
-              <w:rPr>
-                <w:lang w:val="en-US"/>
-              </w:rPr>
-              <w:t xml:space="preserve">round of </w:t>
-            </w:r>
-            <w:r>
-              <w:rPr>
-                <w:lang w:val="en-US"/>
-              </w:rPr>
-              <w:t>Nutrition sample survey</w:t>
-            </w:r>
-            <w:r>
-              <w:rPr>
-                <w:lang w:val="en-US"/>
-              </w:rPr>
-              <w:t>.</w:t>
-            </w:r>
-          </w:p>
-          <w:p>
-            <w:pPr>
-              <w:pStyle w:val="BodyText"/>
-              <w:ind w:left="0"/>
+              <w:t xml:space="preserve">Since 2014, the individual referenced FIES-SM is applied to nationally representative samples of the population aged 15 or more in all countries covered by the Gallup World Poll (more than 140 countries every year, covering 90% of the world population). In most </w:t>
+            </w:r>
+            <w:proofErr w:type="gramStart"/>
+            <w:r>
               <w:rPr>
                 <w:rFonts w:asciiTheme="minorHAnsi" w:eastAsia="Times New Roman" w:hAnsiTheme="minorHAnsi" w:cs="Times New Roman"/>
                 <w:color w:val="4A4A4A"/>
                 <w:sz w:val="21"/>
                 <w:szCs w:val="21"/>
               </w:rPr>
+              <w:t>countries</w:t>
+            </w:r>
+            <w:proofErr w:type="gramEnd"/>
+            <w:r>
+              <w:rPr>
+                <w:rFonts w:asciiTheme="minorHAnsi" w:eastAsia="Times New Roman" w:hAnsiTheme="minorHAnsi" w:cs="Times New Roman"/>
+                <w:color w:val="4A4A4A"/>
+                <w:sz w:val="21"/>
+                <w:szCs w:val="21"/>
+              </w:rPr>
+              <w:t xml:space="preserve"> samples include about 1000 individuals (with larger samples of 3000 individuals in India and 5000 in mainland China).</w:t>
+            </w:r>
+          </w:p>
+          <w:p>
+            <w:pPr>
+              <w:pStyle w:val="BodyText"/>
+            </w:pPr>
+          </w:p>
+          <w:p>
+            <w:pPr>
+              <w:pStyle w:val="MText"/>
+            </w:pPr>
+            <w:r>
+              <w:t xml:space="preserve">Other national surveys exist that already collect FIES compatible data. </w:t>
+            </w:r>
+          </w:p>
+          <w:p>
+            <w:pPr>
+              <w:pStyle w:val="MText"/>
+            </w:pPr>
+          </w:p>
+          <w:p>
+            <w:pPr>
+              <w:pStyle w:val="MText"/>
+            </w:pPr>
+            <w:r>
+              <w:t xml:space="preserve">In Burkina Faso, the FIES was included in the 2014 round of </w:t>
+            </w:r>
+            <w:r>
+              <w:t>ENQUETE MULTISECTORIELLE CONTINUE (EMC-BF)</w:t>
+            </w:r>
+            <w:r>
+              <w:t>.</w:t>
+            </w:r>
+          </w:p>
+          <w:p>
+            <w:pPr>
+              <w:pStyle w:val="MText"/>
+            </w:pPr>
+          </w:p>
+          <w:p>
+            <w:pPr>
+              <w:pStyle w:val="MText"/>
+            </w:pPr>
+            <w:r>
+              <w:t xml:space="preserve">In Cabo Verde, the FIES was included in the 2018 round of </w:t>
+            </w:r>
+            <w:r>
+              <w:t>INQUÉRITO NACIONAL DE VULNERABILIDADE ALIME</w:t>
+            </w:r>
+            <w:r>
+              <w:t>NTAR E NUTRICIONAL DAS FAMÍLIAS.</w:t>
+            </w:r>
+          </w:p>
+          <w:p>
+            <w:pPr>
+              <w:pStyle w:val="BodyText"/>
+              <w:ind w:left="0"/>
+              <w:rPr>
+                <w:rFonts w:asciiTheme="minorHAnsi" w:eastAsia="Times New Roman" w:hAnsiTheme="minorHAnsi" w:cs="Times New Roman"/>
+                <w:color w:val="4A4A4A"/>
+                <w:sz w:val="21"/>
+                <w:szCs w:val="21"/>
+              </w:rPr>
+            </w:pPr>
+          </w:p>
+          <w:p>
+            <w:pPr>
+              <w:pStyle w:val="MText"/>
+            </w:pPr>
+            <w:r>
+              <w:t xml:space="preserve">In Canada, </w:t>
+            </w:r>
+            <w:r>
+              <w:t>Canadian Health Food Security Scale</w:t>
+            </w:r>
+            <w:r>
+              <w:t xml:space="preserve"> was included by</w:t>
+            </w:r>
+            <w:r>
+              <w:t xml:space="preserve"> Statistics Canada</w:t>
+            </w:r>
+            <w:r>
+              <w:t xml:space="preserve"> in the 2015 round of </w:t>
+            </w:r>
+            <w:r>
+              <w:t>Canadian Community Health Survey (CCHS)</w:t>
+            </w:r>
+            <w:r>
+              <w:t>.</w:t>
+            </w:r>
+          </w:p>
+          <w:p>
+            <w:pPr>
+              <w:pStyle w:val="MText"/>
+            </w:pPr>
+          </w:p>
+          <w:p>
+            <w:pPr>
+              <w:pStyle w:val="MText"/>
+            </w:pPr>
+            <w:r>
+              <w:t xml:space="preserve">In Chile, FIES was included in the 2017 round of </w:t>
+            </w:r>
+            <w:proofErr w:type="spellStart"/>
+            <w:r>
+              <w:t>Encuesta</w:t>
+            </w:r>
+            <w:proofErr w:type="spellEnd"/>
+            <w:r>
+              <w:t xml:space="preserve"> de </w:t>
+            </w:r>
+            <w:proofErr w:type="spellStart"/>
+            <w:r>
+              <w:t>Caracterización</w:t>
+            </w:r>
+            <w:proofErr w:type="spellEnd"/>
+            <w:r>
+              <w:t xml:space="preserve"> </w:t>
+            </w:r>
+            <w:proofErr w:type="spellStart"/>
+            <w:r>
+              <w:t>Socioeconómica</w:t>
+            </w:r>
+            <w:proofErr w:type="spellEnd"/>
+            <w:r>
+              <w:t xml:space="preserve"> Nacional (Casen)</w:t>
+            </w:r>
+            <w:r>
+              <w:t>.</w:t>
+            </w:r>
+          </w:p>
+          <w:p>
+            <w:pPr>
+              <w:pStyle w:val="MText"/>
+            </w:pPr>
+          </w:p>
+          <w:p>
+            <w:pPr>
+              <w:pStyle w:val="MText"/>
+            </w:pPr>
+            <w:r>
+              <w:t xml:space="preserve">In Ecuador, FIES was included in the 2016 round of the </w:t>
+            </w:r>
+            <w:r>
+              <w:t xml:space="preserve">GESTIÓN DE ESTADÍSTICAS PERMANENTES A HOGARES </w:t>
+            </w:r>
+            <w:r>
+              <w:t>(</w:t>
+            </w:r>
+            <w:r>
+              <w:t>GEPH-ENEMDU</w:t>
+            </w:r>
+            <w:r>
+              <w:t>).</w:t>
+            </w:r>
+          </w:p>
+          <w:p>
+            <w:pPr>
+              <w:pStyle w:val="MText"/>
+            </w:pPr>
+          </w:p>
+          <w:p>
+            <w:pPr>
+              <w:pStyle w:val="MText"/>
+            </w:pPr>
+            <w:r>
+              <w:t xml:space="preserve">In Ghana, the FIES was included in the 2016-17 round of </w:t>
+            </w:r>
+            <w:r>
+              <w:t>Living Standards Survey</w:t>
+            </w:r>
+            <w:r>
+              <w:t>.</w:t>
+            </w:r>
+          </w:p>
+          <w:p>
+            <w:pPr>
+              <w:pStyle w:val="MText"/>
+            </w:pPr>
+          </w:p>
+          <w:p>
+            <w:pPr>
+              <w:pStyle w:val="MText"/>
+            </w:pPr>
+            <w:r>
+              <w:t xml:space="preserve">In Indonesia, FIES is regularly collected every year since 2017 through </w:t>
+            </w:r>
+            <w:r>
+              <w:t>National Socio-Economic Survey</w:t>
+            </w:r>
+            <w:r>
+              <w:t xml:space="preserve"> (SUSENAS).</w:t>
+            </w:r>
+          </w:p>
+          <w:p>
+            <w:pPr>
+              <w:pStyle w:val="MText"/>
+            </w:pPr>
+          </w:p>
+          <w:p>
+            <w:pPr>
+              <w:pStyle w:val="MText"/>
+            </w:pPr>
+            <w:r>
+              <w:t xml:space="preserve">In Israel, </w:t>
+            </w:r>
+            <w:r>
+              <w:t xml:space="preserve">HFSSM </w:t>
+            </w:r>
+            <w:r>
+              <w:t xml:space="preserve">was collected in the 2016 round of the </w:t>
+            </w:r>
+            <w:r>
+              <w:t>Food Security Survey</w:t>
+            </w:r>
+            <w:r>
+              <w:t>.</w:t>
+            </w:r>
+          </w:p>
+          <w:p>
+            <w:pPr>
+              <w:pStyle w:val="BodyText"/>
+              <w:ind w:left="0"/>
+              <w:rPr>
+                <w:rFonts w:asciiTheme="minorHAnsi" w:eastAsia="Times New Roman" w:hAnsiTheme="minorHAnsi" w:cs="Times New Roman"/>
+                <w:color w:val="4A4A4A"/>
+                <w:sz w:val="21"/>
+                <w:szCs w:val="21"/>
+              </w:rPr>
+            </w:pPr>
+          </w:p>
+          <w:p>
+            <w:pPr>
+              <w:pStyle w:val="MText"/>
+            </w:pPr>
+            <w:r>
+              <w:t xml:space="preserve">In Kenya, the FIES was included in the 2015-16 round of </w:t>
+            </w:r>
+            <w:r>
+              <w:t>Integrated Household Budget</w:t>
+            </w:r>
+            <w:r>
+              <w:t>.</w:t>
+            </w:r>
+          </w:p>
+          <w:p>
+            <w:pPr>
+              <w:pStyle w:val="MText"/>
+            </w:pPr>
+          </w:p>
+          <w:p>
+            <w:pPr>
+              <w:pStyle w:val="MText"/>
+            </w:pPr>
+            <w:r>
+              <w:t xml:space="preserve">In Malawi, the FIES was included in the 2016-17 round of </w:t>
+            </w:r>
+            <w:r>
+              <w:t>FOURTH INTEGRATED HOUSEHOLD SURVEY</w:t>
+            </w:r>
+            <w:r>
+              <w:t>.</w:t>
+            </w:r>
+          </w:p>
+          <w:p>
+            <w:pPr>
+              <w:pStyle w:val="MText"/>
+            </w:pPr>
+          </w:p>
+          <w:p>
+            <w:pPr>
+              <w:pStyle w:val="MText"/>
+            </w:pPr>
+            <w:r>
+              <w:t xml:space="preserve">In Nigeria, the FIES was included in the 2015 round of </w:t>
+            </w:r>
+            <w:r>
+              <w:t>GENERAL HOUSEHOLD SURVEY-PANEL</w:t>
+            </w:r>
+            <w:r>
+              <w:t>.</w:t>
+            </w:r>
+          </w:p>
+          <w:p>
+            <w:pPr>
+              <w:pStyle w:val="MText"/>
+            </w:pPr>
+          </w:p>
+          <w:p>
+            <w:pPr>
+              <w:pStyle w:val="MText"/>
+            </w:pPr>
+            <w:r>
+              <w:t xml:space="preserve">In Palestine, FIES was included in the 2018 round of the </w:t>
+            </w:r>
+            <w:r>
+              <w:t>Socio-economic Monitoring of the Palestinian Households’ Survey</w:t>
+            </w:r>
+            <w:r>
+              <w:t>.</w:t>
+            </w:r>
+          </w:p>
+          <w:p>
+            <w:pPr>
+              <w:pStyle w:val="MText"/>
+            </w:pPr>
+          </w:p>
+          <w:p>
+            <w:pPr>
+              <w:pStyle w:val="MText"/>
+            </w:pPr>
+            <w:r>
+              <w:t xml:space="preserve">In the Republic of Korea, the Korean translation of the </w:t>
+            </w:r>
+            <w:r>
+              <w:t>HFSSM</w:t>
+            </w:r>
+            <w:r>
+              <w:t xml:space="preserve"> was included in the 2014 and 2015 rounds of the </w:t>
+            </w:r>
+            <w:r>
+              <w:t>Korea National Health and Nutrition Examination Survey (KNHANES)</w:t>
+            </w:r>
+            <w:r>
+              <w:t>.</w:t>
+            </w:r>
+          </w:p>
+          <w:p>
+            <w:pPr>
+              <w:pStyle w:val="MText"/>
+            </w:pPr>
+          </w:p>
+          <w:p>
+            <w:pPr>
+              <w:pStyle w:val="MText"/>
+              <w:rPr>
+                <w:lang w:val="en-US"/>
+              </w:rPr>
+            </w:pPr>
+            <w:r>
+              <w:rPr>
+                <w:lang w:val="en-US"/>
+              </w:rPr>
+              <w:t xml:space="preserve">In the Russian Federation, FIES was collected in the </w:t>
+            </w:r>
+            <w:r>
+              <w:rPr>
+                <w:lang w:val="en-US"/>
+              </w:rPr>
+              <w:t xml:space="preserve">2018 </w:t>
+            </w:r>
+            <w:r>
+              <w:rPr>
+                <w:lang w:val="en-US"/>
+              </w:rPr>
+              <w:t xml:space="preserve">round of </w:t>
+            </w:r>
+            <w:r>
+              <w:rPr>
+                <w:lang w:val="en-US"/>
+              </w:rPr>
+              <w:t>Nutrition sample survey</w:t>
+            </w:r>
+            <w:r>
+              <w:rPr>
+                <w:lang w:val="en-US"/>
+              </w:rPr>
+              <w:t>.</w:t>
+            </w:r>
+          </w:p>
+          <w:p>
+            <w:pPr>
+              <w:pStyle w:val="BodyText"/>
+              <w:ind w:left="0"/>
+              <w:rPr>
+                <w:rFonts w:asciiTheme="minorHAnsi" w:eastAsia="Times New Roman" w:hAnsiTheme="minorHAnsi" w:cs="Times New Roman"/>
+                <w:color w:val="4A4A4A"/>
+                <w:sz w:val="21"/>
+                <w:szCs w:val="21"/>
+              </w:rPr>
             </w:pPr>
           </w:p>
           <w:p>
@@ -3992,10 +4040,12 @@
               <w:t xml:space="preserve">The Statistics Division at FAO has developed the </w:t>
             </w:r>
             <w:proofErr w:type="spellStart"/>
+            <w:proofErr w:type="gramStart"/>
             <w:r>
               <w:t>RM.weights</w:t>
             </w:r>
             <w:proofErr w:type="spellEnd"/>
+            <w:proofErr w:type="gramEnd"/>
             <w:r>
               <w:t xml:space="preserve"> package under R, which provides routines for estimating the parameters of the Rasch model using conditional maximum likelihood, with the possibility to allow for the complex survey design.</w:t>
             </w:r>
@@ -4532,7 +4582,15 @@
             </w:r>
             <w:r>
               <w:lastRenderedPageBreak/>
-              <w:t>of the data through the Rasch model based methods is that it permits testing the quality of the data collected and evaluating the likely margin of uncertainty around estimated prevalence rates, which should always be reported.</w:t>
+              <w:t xml:space="preserve">of the data through the Rasch </w:t>
+            </w:r>
+            <w:proofErr w:type="gramStart"/>
+            <w:r>
+              <w:t>model based</w:t>
+            </w:r>
+            <w:proofErr w:type="gramEnd"/>
+            <w:r>
+              <w:t xml:space="preserve"> methods is that it permits testing the quality of the data collected and evaluating the likely margin of uncertainty around estimated prevalence rates, which should always be reported.</w:t>
             </w:r>
           </w:p>
         </w:tc>
@@ -4733,6 +4791,15 @@
                 <w:iCs/>
               </w:rPr>
               <w:t>a</w:t>
+            </w:r>
+            <w:r>
+              <w:rPr>
+                <w:rStyle w:val="MTextChar"/>
+                <w:i/>
+                <w:iCs/>
+                <w:vertAlign w:val="subscript"/>
+              </w:rPr>
+              <w:t>i</w:t>
             </w:r>
             <w:r>
               <w:rPr>
@@ -6131,7 +6198,11 @@
             </w:r>
             <w:proofErr w:type="spellEnd"/>
             <w:r>
-              <w:t xml:space="preserve">} and  </w:t>
+              <w:t xml:space="preserve">} </w:t>
+            </w:r>
+            <w:proofErr w:type="gramStart"/>
+            <w:r>
+              <w:t xml:space="preserve">and  </w:t>
             </w:r>
             <w:proofErr w:type="spellStart"/>
             <w:r>
@@ -6143,7 +6214,16 @@
                 <w:iCs/>
                 <w:vertAlign w:val="subscript"/>
               </w:rPr>
-              <w:t>a,c</w:t>
+              <w:t>a</w:t>
+            </w:r>
+            <w:proofErr w:type="gramEnd"/>
+            <w:r>
+              <w:rPr>
+                <w:i/>
+                <w:iCs/>
+                <w:vertAlign w:val="subscript"/>
+              </w:rPr>
+              <w:t>,c</w:t>
             </w:r>
             <w:proofErr w:type="spellEnd"/>
             <w:r>
@@ -6872,7 +6952,15 @@
               <w:pStyle w:val="MText"/>
             </w:pPr>
             <w:r>
-              <w:t>National data used to compile the indicator is obtained directly from the microdata dissemination websites of countries, when available (e.g. USA, Mexico), or by direct request to the national statistical offices responsible for data collection (e.g. Brazil, Canada, Guatemala).</w:t>
+              <w:t>National data used to compile the indicator is obtained directly from the microdata dissemination websites of countries, when available (</w:t>
+            </w:r>
+            <w:proofErr w:type="gramStart"/>
+            <w:r>
+              <w:t>e.g.</w:t>
+            </w:r>
+            <w:proofErr w:type="gramEnd"/>
+            <w:r>
+              <w:t xml:space="preserve"> USA, Mexico), or by direct request to the national statistical offices responsible for data collection (e.g. Brazil, Canada, Guatemala).</w:t>
             </w:r>
           </w:p>
           <w:p>
@@ -13772,6 +13860,7 @@
   <w:rsids>
     <w:rsidRoot w:val="00733180"/>
     <w:rsid w:val="003965F3"/>
+    <w:rsid w:val="005B0CC2"/>
     <w:rsid w:val="00733180"/>
     <w:rsid w:val="00A24E72"/>
     <w:rsid w:val="00E9309A"/>

</xml_diff>